<commit_message>
verder met week 1
</commit_message>
<xml_diff>
--- a/meetrapporten/working/Meetrapport_v1.0.docx
+++ b/meetrapporten/working/Meetrapport_v1.0.docx
@@ -76,7 +76,15 @@
         <w:rPr>
           <w:lang w:val="nl-NL"/>
         </w:rPr>
-        <w:t>28-04-2015</w:t>
+        <w:t>12-05</w:t>
+      </w:r>
+      <w:bookmarkStart w:id="0" w:name="_GoBack"/>
+      <w:bookmarkEnd w:id="0"/>
+      <w:r>
+        <w:rPr>
+          <w:lang w:val="nl-NL"/>
+        </w:rPr>
+        <w:t>-2015</w:t>
       </w:r>
     </w:p>
     <w:p>
@@ -168,23 +176,29 @@
     </w:p>
     <w:p>
       <w:pPr>
-        <w:rPr>
-          <w:lang w:val="nl-NL"/>
-        </w:rPr>
-      </w:pPr>
+        <w:pStyle w:val="Heading2"/>
+        <w:rPr>
+          <w:lang w:val="nl-NL"/>
+        </w:rPr>
+      </w:pPr>
+      <w:r>
+        <w:rPr>
+          <w:lang w:val="nl-NL"/>
+        </w:rPr>
+        <w:t>Werkwijze</w:t>
+      </w:r>
     </w:p>
     <w:p>
       <w:pPr>
-        <w:pStyle w:val="Heading2"/>
-        <w:rPr>
-          <w:lang w:val="nl-NL"/>
-        </w:rPr>
-      </w:pPr>
-      <w:r>
-        <w:rPr>
-          <w:lang w:val="nl-NL"/>
-        </w:rPr>
-        <w:t>Werkwijze</w:t>
+        <w:rPr>
+          <w:lang w:val="nl-NL"/>
+        </w:rPr>
+      </w:pPr>
+      <w:r>
+        <w:rPr>
+          <w:lang w:val="nl-NL"/>
+        </w:rPr>
+        <w:t>Wij maken een test klasse die in totaal 3 tests cases (lees 3 verschillende conversie manieren) uitvoert op het zelfde plaatje. Wij hebben ervoor gekozen om alleen wiskundige conversie methodes te gebruiken, omdat wij denken dat het gebruik van de openCV libary te lang gaat duren.</w:t>
       </w:r>
     </w:p>
     <w:p>
@@ -197,48 +211,56 @@
         <w:rPr>
           <w:lang w:val="nl-NL"/>
         </w:rPr>
-        <w:t>Wij maken een test klasse die in totaal 3 tests cases (lees 3 verschillende conversie manieren) uitvoert op het zelfde plaatje. Wij hebben ervoor gekozen om alleen wiskundige conversie methodes te gebruiken, omdat wij denken dat het gebruik van de openCV libary te lang gaat duren.</w:t>
+        <w:t>Wij gebruiken de volgende formues:</w:t>
       </w:r>
     </w:p>
     <w:p>
       <w:pPr>
-        <w:rPr>
-          <w:lang w:val="nl-NL"/>
-        </w:rPr>
-      </w:pPr>
-      <w:r>
-        <w:rPr>
-          <w:lang w:val="nl-NL"/>
-        </w:rPr>
-        <w:t>Wij gebruiken de volgende formues:</w:t>
+        <w:spacing w:after="0"/>
+      </w:pPr>
+      <w:r>
+        <w:t>Lightness</w:t>
+      </w:r>
+      <w:r>
+        <w:t xml:space="preserve"> (</w:t>
+      </w:r>
+      <w:proofErr w:type="spellStart"/>
+      <w:r>
+        <w:t>lichtheid</w:t>
+      </w:r>
+      <w:proofErr w:type="spellEnd"/>
+      <w:r>
+        <w:t>)</w:t>
+      </w:r>
+      <w:r>
+        <w:t xml:space="preserve">: </w:t>
+      </w:r>
+      <w:r>
+        <w:tab/>
+      </w:r>
+      <w:r>
+        <w:t>gray = (max(R, G, B) + min(R, G, B)) / 2.</w:t>
       </w:r>
     </w:p>
     <w:p>
       <w:pPr>
         <w:spacing w:after="0"/>
-      </w:pPr>
-      <w:r>
-        <w:t>Lightness</w:t>
-      </w:r>
-      <w:r>
-        <w:t xml:space="preserve"> (</w:t>
-      </w:r>
-      <w:proofErr w:type="spellStart"/>
-      <w:r>
-        <w:t>lichtheid</w:t>
-      </w:r>
-      <w:proofErr w:type="spellEnd"/>
-      <w:r>
-        <w:t>)</w:t>
-      </w:r>
-      <w:r>
-        <w:t xml:space="preserve">: </w:t>
-      </w:r>
-      <w:r>
+        <w:rPr>
+          <w:lang w:val="nl-NL"/>
+        </w:rPr>
+      </w:pPr>
+      <w:r>
+        <w:rPr>
+          <w:lang w:val="nl-NL"/>
+        </w:rPr>
+        <w:t xml:space="preserve">Average (gemiddelde): </w:t>
+      </w:r>
+      <w:r>
+        <w:rPr>
+          <w:lang w:val="nl-NL"/>
+        </w:rPr>
         <w:tab/>
-      </w:r>
-      <w:r>
-        <w:t>gray = (max(R, G, B) + min(R, G, B)) / 2.</w:t>
+        <w:t>gray = (R + G + B) / 3.</w:t>
       </w:r>
     </w:p>
     <w:p>
@@ -252,14 +274,38 @@
         <w:rPr>
           <w:lang w:val="nl-NL"/>
         </w:rPr>
-        <w:t xml:space="preserve">Average (gemiddelde): </w:t>
+        <w:t>Luminosity</w:t>
+      </w:r>
+      <w:r>
+        <w:rPr>
+          <w:lang w:val="nl-NL"/>
+        </w:rPr>
+        <w:t xml:space="preserve"> (</w:t>
+      </w:r>
+      <w:r>
+        <w:rPr>
+          <w:lang w:val="nl-NL"/>
+        </w:rPr>
+        <w:t>helderheid</w:t>
+      </w:r>
+      <w:r>
+        <w:rPr>
+          <w:lang w:val="nl-NL"/>
+        </w:rPr>
+        <w:t>)</w:t>
+      </w:r>
+      <w:r>
+        <w:rPr>
+          <w:lang w:val="nl-NL"/>
+        </w:rPr>
+        <w:t xml:space="preserve">: </w:t>
       </w:r>
       <w:r>
         <w:rPr>
           <w:lang w:val="nl-NL"/>
         </w:rPr>
         <w:tab/>
-        <w:t>gray = (R + G + B) / 3.</w:t>
+        <w:t>gray = 0.21*R + 0.72*G + 0.07*B</w:t>
       </w:r>
     </w:p>
     <w:p>
@@ -269,122 +315,252 @@
           <w:lang w:val="nl-NL"/>
         </w:rPr>
       </w:pPr>
-      <w:r>
-        <w:rPr>
-          <w:lang w:val="nl-NL"/>
-        </w:rPr>
-        <w:t>Luminosity</w:t>
-      </w:r>
-      <w:r>
-        <w:rPr>
-          <w:lang w:val="nl-NL"/>
-        </w:rPr>
-        <w:t xml:space="preserve"> (</w:t>
-      </w:r>
-      <w:r>
-        <w:rPr>
-          <w:lang w:val="nl-NL"/>
-        </w:rPr>
-        <w:t>helderheid</w:t>
-      </w:r>
-      <w:r>
-        <w:rPr>
-          <w:lang w:val="nl-NL"/>
-        </w:rPr>
-        <w:t>)</w:t>
-      </w:r>
-      <w:r>
-        <w:rPr>
-          <w:lang w:val="nl-NL"/>
-        </w:rPr>
-        <w:t xml:space="preserve">: </w:t>
-      </w:r>
-      <w:r>
-        <w:rPr>
-          <w:lang w:val="nl-NL"/>
-        </w:rPr>
-        <w:tab/>
-        <w:t>gray = 0.21*R + 0.72*G + 0.07*</w:t>
-      </w:r>
-      <w:r>
-        <w:rPr>
-          <w:lang w:val="nl-NL"/>
-        </w:rPr>
-        <w:t>B</w:t>
-      </w:r>
-      <w:bookmarkStart w:id="0" w:name="_GoBack"/>
-      <w:bookmarkEnd w:id="0"/>
     </w:p>
     <w:p>
       <w:pPr>
-        <w:spacing w:after="0"/>
-        <w:rPr>
-          <w:lang w:val="nl-NL"/>
-        </w:rPr>
-      </w:pPr>
+        <w:pStyle w:val="Heading2"/>
+        <w:rPr>
+          <w:lang w:val="nl-NL"/>
+        </w:rPr>
+      </w:pPr>
+      <w:r>
+        <w:rPr>
+          <w:lang w:val="nl-NL"/>
+        </w:rPr>
+        <w:t>Resultaten</w:t>
+      </w:r>
     </w:p>
     <w:p>
       <w:pPr>
-        <w:pStyle w:val="Heading2"/>
-        <w:rPr>
-          <w:lang w:val="nl-NL"/>
-        </w:rPr>
-      </w:pPr>
-      <w:r>
-        <w:rPr>
-          <w:lang w:val="nl-NL"/>
-        </w:rPr>
-        <w:t>Resultaten</w:t>
-      </w:r>
+        <w:rPr>
+          <w:lang w:val="nl-NL"/>
+        </w:rPr>
+      </w:pPr>
+      <w:r>
+        <w:rPr>
+          <w:lang w:val="nl-NL"/>
+        </w:rPr>
+        <w:t>Uit onze test bleek het volgende:</w:t>
+      </w:r>
+    </w:p>
+    <w:tbl>
+      <w:tblPr>
+        <w:tblStyle w:val="TableGrid"/>
+        <w:tblW w:w="0" w:type="auto"/>
+        <w:tblLook w:val="04A0" w:firstRow="1" w:lastRow="0" w:firstColumn="1" w:lastColumn="0" w:noHBand="0" w:noVBand="1"/>
+      </w:tblPr>
+      <w:tblGrid>
+        <w:gridCol w:w="4750"/>
+        <w:gridCol w:w="4750"/>
+      </w:tblGrid>
+      <w:tr>
+        <w:tc>
+          <w:tcPr>
+            <w:tcW w:w="4750" w:type="dxa"/>
+          </w:tcPr>
+          <w:p>
+            <w:pPr>
+              <w:rPr>
+                <w:b/>
+                <w:lang w:val="nl-NL"/>
+              </w:rPr>
+            </w:pPr>
+            <w:r>
+              <w:rPr>
+                <w:b/>
+                <w:lang w:val="nl-NL"/>
+              </w:rPr>
+              <w:t>Formule:</w:t>
+            </w:r>
+          </w:p>
+        </w:tc>
+        <w:tc>
+          <w:tcPr>
+            <w:tcW w:w="4750" w:type="dxa"/>
+          </w:tcPr>
+          <w:p>
+            <w:pPr>
+              <w:rPr>
+                <w:b/>
+                <w:lang w:val="nl-NL"/>
+              </w:rPr>
+            </w:pPr>
+            <w:r>
+              <w:rPr>
+                <w:b/>
+                <w:lang w:val="nl-NL"/>
+              </w:rPr>
+              <w:t>Snelheid:</w:t>
+            </w:r>
+          </w:p>
+        </w:tc>
+      </w:tr>
+      <w:tr>
+        <w:tc>
+          <w:tcPr>
+            <w:tcW w:w="4750" w:type="dxa"/>
+          </w:tcPr>
+          <w:p>
+            <w:pPr>
+              <w:rPr>
+                <w:lang w:val="nl-NL"/>
+              </w:rPr>
+            </w:pPr>
+            <w:r>
+              <w:t>Lightness</w:t>
+            </w:r>
+            <w:r>
+              <w:t xml:space="preserve"> (</w:t>
+            </w:r>
+            <w:proofErr w:type="spellStart"/>
+            <w:r>
+              <w:t>lichtheid</w:t>
+            </w:r>
+            <w:proofErr w:type="spellEnd"/>
+            <w:r>
+              <w:t>)</w:t>
+            </w:r>
+          </w:p>
+        </w:tc>
+        <w:tc>
+          <w:tcPr>
+            <w:tcW w:w="4750" w:type="dxa"/>
+          </w:tcPr>
+          <w:p>
+            <w:pPr>
+              <w:rPr>
+                <w:lang w:val="nl-NL"/>
+              </w:rPr>
+            </w:pPr>
+          </w:p>
+        </w:tc>
+      </w:tr>
+      <w:tr>
+        <w:tc>
+          <w:tcPr>
+            <w:tcW w:w="4750" w:type="dxa"/>
+          </w:tcPr>
+          <w:p>
+            <w:pPr>
+              <w:rPr>
+                <w:lang w:val="nl-NL"/>
+              </w:rPr>
+            </w:pPr>
+            <w:r>
+              <w:rPr>
+                <w:lang w:val="nl-NL"/>
+              </w:rPr>
+              <w:t>Average (gemiddelde)</w:t>
+            </w:r>
+          </w:p>
+        </w:tc>
+        <w:tc>
+          <w:tcPr>
+            <w:tcW w:w="4750" w:type="dxa"/>
+          </w:tcPr>
+          <w:p>
+            <w:pPr>
+              <w:rPr>
+                <w:lang w:val="nl-NL"/>
+              </w:rPr>
+            </w:pPr>
+          </w:p>
+        </w:tc>
+      </w:tr>
+      <w:tr>
+        <w:tc>
+          <w:tcPr>
+            <w:tcW w:w="4750" w:type="dxa"/>
+          </w:tcPr>
+          <w:p>
+            <w:pPr>
+              <w:rPr>
+                <w:lang w:val="nl-NL"/>
+              </w:rPr>
+            </w:pPr>
+            <w:r>
+              <w:rPr>
+                <w:lang w:val="nl-NL"/>
+              </w:rPr>
+              <w:t>Luminosity</w:t>
+            </w:r>
+            <w:r>
+              <w:rPr>
+                <w:lang w:val="nl-NL"/>
+              </w:rPr>
+              <w:t xml:space="preserve"> (</w:t>
+            </w:r>
+            <w:r>
+              <w:rPr>
+                <w:lang w:val="nl-NL"/>
+              </w:rPr>
+              <w:t>helderheid</w:t>
+            </w:r>
+            <w:r>
+              <w:rPr>
+                <w:lang w:val="nl-NL"/>
+              </w:rPr>
+              <w:t>)</w:t>
+            </w:r>
+          </w:p>
+        </w:tc>
+        <w:tc>
+          <w:tcPr>
+            <w:tcW w:w="4750" w:type="dxa"/>
+          </w:tcPr>
+          <w:p>
+            <w:pPr>
+              <w:rPr>
+                <w:lang w:val="nl-NL"/>
+              </w:rPr>
+            </w:pPr>
+          </w:p>
+        </w:tc>
+      </w:tr>
+    </w:tbl>
+    <w:p>
+      <w:pPr>
+        <w:rPr>
+          <w:lang w:val="nl-NL"/>
+        </w:rPr>
+      </w:pPr>
     </w:p>
     <w:p>
       <w:pPr>
-        <w:rPr>
-          <w:lang w:val="nl-NL"/>
-        </w:rPr>
-      </w:pPr>
-      <w:r>
-        <w:rPr>
-          <w:lang w:val="nl-NL"/>
-        </w:rPr>
-        <w:t>Geef de meetresultaten overzichtelijk weer in de vorm van een tabel en/of diagram.</w:t>
+        <w:pStyle w:val="Heading2"/>
+        <w:rPr>
+          <w:lang w:val="nl-NL"/>
+        </w:rPr>
+      </w:pPr>
+      <w:r>
+        <w:rPr>
+          <w:lang w:val="nl-NL"/>
+        </w:rPr>
+        <w:lastRenderedPageBreak/>
+        <w:t>V</w:t>
+      </w:r>
+      <w:r>
+        <w:rPr>
+          <w:lang w:val="nl-NL"/>
+        </w:rPr>
+        <w:t>erwerking</w:t>
       </w:r>
     </w:p>
     <w:p>
       <w:pPr>
-        <w:pStyle w:val="Heading2"/>
-        <w:rPr>
-          <w:lang w:val="nl-NL"/>
-        </w:rPr>
-      </w:pPr>
-      <w:r>
-        <w:rPr>
-          <w:lang w:val="nl-NL"/>
-        </w:rPr>
-        <w:t>V</w:t>
-      </w:r>
-      <w:r>
-        <w:rPr>
-          <w:lang w:val="nl-NL"/>
-        </w:rPr>
-        <w:t>erwerking</w:t>
+        <w:rPr>
+          <w:lang w:val="nl-NL"/>
+        </w:rPr>
+      </w:pPr>
+      <w:r>
+        <w:rPr>
+          <w:lang w:val="nl-NL"/>
+        </w:rPr>
+        <w:t>Laat zien hoe je de meetresultaten verwerkt om een conclusie te kunnen trekken. Het is niet nodig om alle berekeningen op te schrijven, als je bijvoorbeeld maar laat zien welke formule(s) je gebruikt voor het verwerken van de meetresultaten en daar zo nodig één voorbeeldberekening aan toevoegt.</w:t>
       </w:r>
     </w:p>
     <w:p>
       <w:pPr>
-        <w:rPr>
-          <w:lang w:val="nl-NL"/>
-        </w:rPr>
-      </w:pPr>
-      <w:r>
-        <w:rPr>
-          <w:lang w:val="nl-NL"/>
-        </w:rPr>
-        <w:t>Laat zien hoe je de meetresultaten verwerkt om een conclusie te kunnen trekken. Het is niet nodig om alle berekeningen op te schrijven, als je bijvoorbeeld maar laat zien welke formule(s) je gebruikt voor het verwerken van de meetresultaten en daar zo nodig één voorbeeldberekening aan toevoegt.</w:t>
-      </w:r>
-    </w:p>
-    <w:p>
-      <w:pPr>
         <w:pStyle w:val="Heading2"/>
         <w:rPr>
           <w:lang w:val="nl-NL"/>
@@ -394,7 +570,6 @@
         <w:rPr>
           <w:lang w:val="nl-NL"/>
         </w:rPr>
-        <w:lastRenderedPageBreak/>
         <w:t>C</w:t>
       </w:r>
       <w:r>
@@ -1415,6 +1590,25 @@
       <w:color w:val="365F91" w:themeColor="accent1" w:themeShade="BF"/>
     </w:rPr>
   </w:style>
+  <w:style w:type="table" w:styleId="TableGrid">
+    <w:name w:val="Table Grid"/>
+    <w:basedOn w:val="TableNormal"/>
+    <w:uiPriority w:val="59"/>
+    <w:rsid w:val="00AC7AF3"/>
+    <w:pPr>
+      <w:spacing w:after="0" w:line="240" w:lineRule="auto"/>
+    </w:pPr>
+    <w:tblPr>
+      <w:tblBorders>
+        <w:top w:val="single" w:sz="4" w:space="0" w:color="auto"/>
+        <w:left w:val="single" w:sz="4" w:space="0" w:color="auto"/>
+        <w:bottom w:val="single" w:sz="4" w:space="0" w:color="auto"/>
+        <w:right w:val="single" w:sz="4" w:space="0" w:color="auto"/>
+        <w:insideH w:val="single" w:sz="4" w:space="0" w:color="auto"/>
+        <w:insideV w:val="single" w:sz="4" w:space="0" w:color="auto"/>
+      </w:tblBorders>
+    </w:tblPr>
+  </w:style>
 </w:styles>
 </file>
 
@@ -2243,6 +2437,25 @@
       <w:rFonts w:asciiTheme="majorHAnsi" w:hAnsiTheme="majorHAnsi"/>
       <w:color w:val="365F91" w:themeColor="accent1" w:themeShade="BF"/>
     </w:rPr>
+  </w:style>
+  <w:style w:type="table" w:styleId="TableGrid">
+    <w:name w:val="Table Grid"/>
+    <w:basedOn w:val="TableNormal"/>
+    <w:uiPriority w:val="59"/>
+    <w:rsid w:val="00AC7AF3"/>
+    <w:pPr>
+      <w:spacing w:after="0" w:line="240" w:lineRule="auto"/>
+    </w:pPr>
+    <w:tblPr>
+      <w:tblBorders>
+        <w:top w:val="single" w:sz="4" w:space="0" w:color="auto"/>
+        <w:left w:val="single" w:sz="4" w:space="0" w:color="auto"/>
+        <w:bottom w:val="single" w:sz="4" w:space="0" w:color="auto"/>
+        <w:right w:val="single" w:sz="4" w:space="0" w:color="auto"/>
+        <w:insideH w:val="single" w:sz="4" w:space="0" w:color="auto"/>
+        <w:insideV w:val="single" w:sz="4" w:space="0" w:color="auto"/>
+      </w:tblBorders>
+    </w:tblPr>
   </w:style>
 </w:styles>
 </file>
@@ -2533,6 +2746,25 @@
 </file>
 
 <file path=customXml/item1.xml><?xml version="1.0" encoding="utf-8"?>
+<?mso-contentType ?>
+<FormTemplates xmlns="http://schemas.microsoft.com/sharepoint/v3/contenttype/forms">
+  <Display>DocumentLibraryForm</Display>
+  <Edit>DocumentLibraryForm</Edit>
+  <New>DocumentLibraryForm</New>
+</FormTemplates>
+</file>
+
+<file path=customXml/item2.xml><?xml version="1.0" encoding="utf-8"?>
+<p:properties xmlns:p="http://schemas.microsoft.com/office/2006/metadata/properties" xmlns:xsi="http://www.w3.org/2001/XMLSchema-instance" xmlns:pc="http://schemas.microsoft.com/office/infopath/2007/PartnerControls">
+  <documentManagement>
+    <Volgorde_x0020_Documenten xmlns="9ab5e87a-ed8e-45a5-9793-059f67398425">9999</Volgorde_x0020_Documenten>
+    <Categorie xmlns="9ab5e87a-ed8e-45a5-9793-059f67398425">Extra</Categorie>
+    <Week xmlns="9ab5e87a-ed8e-45a5-9793-059f67398425">Geen week</Week>
+  </documentManagement>
+</p:properties>
+</file>
+
+<file path=customXml/item3.xml><?xml version="1.0" encoding="utf-8"?>
 <ct:contentTypeSchema xmlns:ct="http://schemas.microsoft.com/office/2006/metadata/contentType" xmlns:ma="http://schemas.microsoft.com/office/2006/metadata/properties/metaAttributes" ct:_="" ma:_="" ma:contentTypeName="Document" ma:contentTypeID="0x0101007FC650FC05AF1E4186813CC1DBE901B1" ma:contentTypeVersion="" ma:contentTypeDescription="Een nieuw document maken." ma:contentTypeScope="" ma:versionID="a9816d727a275457f365a1d6559b1d55">
   <xsd:schema xmlns:xsd="http://www.w3.org/2001/XMLSchema" xmlns:xs="http://www.w3.org/2001/XMLSchema" xmlns:p="http://schemas.microsoft.com/office/2006/metadata/properties" xmlns:ns2="9ab5e87a-ed8e-45a5-9793-059f67398425" targetNamespace="http://schemas.microsoft.com/office/2006/metadata/properties" ma:root="true" ma:fieldsID="e36a552b910c1cdf142adc90bba5ebe9" ns2:_="">
     <xsd:import namespace="9ab5e87a-ed8e-45a5-9793-059f67398425"/>
@@ -2693,26 +2925,25 @@
 </ct:contentTypeSchema>
 </file>
 
-<file path=customXml/item2.xml><?xml version="1.0" encoding="utf-8"?>
-<p:properties xmlns:p="http://schemas.microsoft.com/office/2006/metadata/properties" xmlns:xsi="http://www.w3.org/2001/XMLSchema-instance" xmlns:pc="http://schemas.microsoft.com/office/infopath/2007/PartnerControls">
-  <documentManagement>
-    <Volgorde_x0020_Documenten xmlns="9ab5e87a-ed8e-45a5-9793-059f67398425">9999</Volgorde_x0020_Documenten>
-    <Categorie xmlns="9ab5e87a-ed8e-45a5-9793-059f67398425">Extra</Categorie>
-    <Week xmlns="9ab5e87a-ed8e-45a5-9793-059f67398425">Geen week</Week>
-  </documentManagement>
-</p:properties>
+<file path=customXml/itemProps1.xml><?xml version="1.0" encoding="utf-8"?>
+<ds:datastoreItem xmlns:ds="http://schemas.openxmlformats.org/officeDocument/2006/customXml" ds:itemID="{4F00028A-2031-40D5-B285-8B050A579A4B}">
+  <ds:schemaRefs>
+    <ds:schemaRef ds:uri="http://schemas.microsoft.com/sharepoint/v3/contenttype/forms"/>
+  </ds:schemaRefs>
+</ds:datastoreItem>
 </file>
 
-<file path=customXml/item3.xml><?xml version="1.0" encoding="utf-8"?>
-<?mso-contentType ?>
-<FormTemplates xmlns="http://schemas.microsoft.com/sharepoint/v3/contenttype/forms">
-  <Display>DocumentLibraryForm</Display>
-  <Edit>DocumentLibraryForm</Edit>
-  <New>DocumentLibraryForm</New>
-</FormTemplates>
+<file path=customXml/itemProps2.xml><?xml version="1.0" encoding="utf-8"?>
+<ds:datastoreItem xmlns:ds="http://schemas.openxmlformats.org/officeDocument/2006/customXml" ds:itemID="{58168951-44E0-4136-8F92-FF175DCC12B0}">
+  <ds:schemaRefs>
+    <ds:schemaRef ds:uri="http://schemas.microsoft.com/office/2006/metadata/properties"/>
+    <ds:schemaRef ds:uri="http://schemas.microsoft.com/office/infopath/2007/PartnerControls"/>
+    <ds:schemaRef ds:uri="9ab5e87a-ed8e-45a5-9793-059f67398425"/>
+  </ds:schemaRefs>
+</ds:datastoreItem>
 </file>
 
-<file path=customXml/itemProps1.xml><?xml version="1.0" encoding="utf-8"?>
+<file path=customXml/itemProps3.xml><?xml version="1.0" encoding="utf-8"?>
 <ds:datastoreItem xmlns:ds="http://schemas.openxmlformats.org/officeDocument/2006/customXml" ds:itemID="{F9A7C657-2AC6-4A3E-9165-94FCA7697501}">
   <ds:schemaRefs>
     <ds:schemaRef ds:uri="http://schemas.microsoft.com/office/2006/metadata/contentType"/>
@@ -2728,22 +2959,4 @@
     <ds:schemaRef ds:uri="http://schemas.microsoft.com/internal/obd"/>
   </ds:schemaRefs>
 </ds:datastoreItem>
-</file>
-
-<file path=customXml/itemProps2.xml><?xml version="1.0" encoding="utf-8"?>
-<ds:datastoreItem xmlns:ds="http://schemas.openxmlformats.org/officeDocument/2006/customXml" ds:itemID="{58168951-44E0-4136-8F92-FF175DCC12B0}">
-  <ds:schemaRefs>
-    <ds:schemaRef ds:uri="http://schemas.microsoft.com/office/2006/metadata/properties"/>
-    <ds:schemaRef ds:uri="http://schemas.microsoft.com/office/infopath/2007/PartnerControls"/>
-    <ds:schemaRef ds:uri="9ab5e87a-ed8e-45a5-9793-059f67398425"/>
-  </ds:schemaRefs>
-</ds:datastoreItem>
-</file>
-
-<file path=customXml/itemProps3.xml><?xml version="1.0" encoding="utf-8"?>
-<ds:datastoreItem xmlns:ds="http://schemas.openxmlformats.org/officeDocument/2006/customXml" ds:itemID="{4F00028A-2031-40D5-B285-8B050A579A4B}">
-  <ds:schemaRefs>
-    <ds:schemaRef ds:uri="http://schemas.microsoft.com/sharepoint/v3/contenttype/forms"/>
-  </ds:schemaRefs>
-</ds:datastoreItem>
 </file>
</xml_diff>